<commit_message>
make auto stretch, hardness level and QOL
</commit_message>
<xml_diff>
--- a/ZhiliBiliUBabusi3VeselihGuysa/PetrovDocs.docx
+++ b/ZhiliBiliUBabusi3VeselihGuysa/PetrovDocs.docx
@@ -1,6 +1,6 @@
 
 <file path=word/document.xml><?xml version="1.0" encoding="utf-8"?>
-<w:document xmlns:wpc="http://schemas.microsoft.com/office/word/2010/wordprocessingCanvas" xmlns:cx="http://schemas.microsoft.com/office/drawing/2014/chartex" xmlns:cx1="http://schemas.microsoft.com/office/drawing/2015/9/8/chartex" xmlns:cx2="http://schemas.microsoft.com/office/drawing/2015/10/21/chartex" xmlns:cx3="http://schemas.microsoft.com/office/drawing/2016/5/9/chartex" xmlns:cx4="http://schemas.microsoft.com/office/drawing/2016/5/10/chartex" xmlns:cx5="http://schemas.microsoft.com/office/drawing/2016/5/11/chartex" xmlns:cx6="http://schemas.microsoft.com/office/drawing/2016/5/12/chartex" xmlns:cx7="http://schemas.microsoft.com/office/drawing/2016/5/13/chartex" xmlns:cx8="http://schemas.microsoft.com/office/drawing/2016/5/14/chartex" xmlns:mc="http://schemas.openxmlformats.org/markup-compatibility/2006" xmlns:aink="http://schemas.microsoft.com/office/drawing/2016/ink" xmlns:am3d="http://schemas.microsoft.com/office/drawing/2017/model3d" xmlns:o="urn:schemas-microsoft-com:office:office" xmlns:oel="http://schemas.microsoft.com/office/2019/extlst" xmlns:r="http://schemas.openxmlformats.org/officeDocument/2006/relationships" xmlns:m="http://schemas.openxmlformats.org/officeDocument/2006/math" xmlns:v="urn:schemas-microsoft-com:vml" xmlns:wp14="http://schemas.microsoft.com/office/word/2010/wordprocessingDrawing" xmlns:wp="http://schemas.openxmlformats.org/drawingml/2006/wordprocessingDrawing" xmlns:w10="urn:schemas-microsoft-com:office:word" xmlns:w="http://schemas.openxmlformats.org/wordprocessingml/2006/main" xmlns:w14="http://schemas.microsoft.com/office/word/2010/wordml" xmlns:w15="http://schemas.microsoft.com/office/word/2012/wordml" xmlns:w16cex="http://schemas.microsoft.com/office/word/2018/wordml/cex" xmlns:w16cid="http://schemas.microsoft.com/office/word/2016/wordml/cid" xmlns:w16="http://schemas.microsoft.com/office/word/2018/wordml" xmlns:w16sdtdh="http://schemas.microsoft.com/office/word/2020/wordml/sdtdatahash" xmlns:w16se="http://schemas.microsoft.com/office/word/2015/wordml/symex" xmlns:wpg="http://schemas.microsoft.com/office/word/2010/wordprocessingGroup" xmlns:wpi="http://schemas.microsoft.com/office/word/2010/wordprocessingInk" xmlns:wne="http://schemas.microsoft.com/office/word/2006/wordml" xmlns:wps="http://schemas.microsoft.com/office/word/2010/wordprocessingShape" mc:Ignorable="w14 w15 w16se w16cid w16 w16cex w16sdtdh wp14">
+<w:document xmlns:wpc="http://schemas.microsoft.com/office/word/2010/wordprocessingCanvas" xmlns:cx="http://schemas.microsoft.com/office/drawing/2014/chartex" xmlns:cx1="http://schemas.microsoft.com/office/drawing/2015/9/8/chartex" xmlns:cx2="http://schemas.microsoft.com/office/drawing/2015/10/21/chartex" xmlns:cx3="http://schemas.microsoft.com/office/drawing/2016/5/9/chartex" xmlns:cx4="http://schemas.microsoft.com/office/drawing/2016/5/10/chartex" xmlns:cx5="http://schemas.microsoft.com/office/drawing/2016/5/11/chartex" xmlns:cx6="http://schemas.microsoft.com/office/drawing/2016/5/12/chartex" xmlns:cx7="http://schemas.microsoft.com/office/drawing/2016/5/13/chartex" xmlns:cx8="http://schemas.microsoft.com/office/drawing/2016/5/14/chartex" xmlns:mc="http://schemas.openxmlformats.org/markup-compatibility/2006" xmlns:aink="http://schemas.microsoft.com/office/drawing/2016/ink" xmlns:am3d="http://schemas.microsoft.com/office/drawing/2017/model3d" xmlns:o="urn:schemas-microsoft-com:office:office" xmlns:r="http://schemas.openxmlformats.org/officeDocument/2006/relationships" xmlns:m="http://schemas.openxmlformats.org/officeDocument/2006/math" xmlns:v="urn:schemas-microsoft-com:vml" xmlns:wp14="http://schemas.microsoft.com/office/word/2010/wordprocessingDrawing" xmlns:wp="http://schemas.openxmlformats.org/drawingml/2006/wordprocessingDrawing" xmlns:w10="urn:schemas-microsoft-com:office:word" xmlns:w="http://schemas.openxmlformats.org/wordprocessingml/2006/main" xmlns:w14="http://schemas.microsoft.com/office/word/2010/wordml" xmlns:w15="http://schemas.microsoft.com/office/word/2012/wordml" xmlns:w16cid="http://schemas.microsoft.com/office/word/2016/wordml/cid" xmlns:w16se="http://schemas.microsoft.com/office/word/2015/wordml/symex" xmlns:wpg="http://schemas.microsoft.com/office/word/2010/wordprocessingGroup" xmlns:wpi="http://schemas.microsoft.com/office/word/2010/wordprocessingInk" xmlns:wne="http://schemas.microsoft.com/office/word/2006/wordml" xmlns:wps="http://schemas.microsoft.com/office/word/2010/wordprocessingShape" mc:Ignorable="w14 w15 w16se w16cid wp14">
   <w:body>
     <w:p>
       <w:pPr>
@@ -39,7 +39,7 @@
     </w:p>
     <w:p>
       <w:pPr>
-        <w:pStyle w:val="Title"/>
+        <w:pStyle w:val="Pealkiri"/>
         <w:spacing w:before="720" w:after="2640"/>
         <w:jc w:val="center"/>
         <w:rPr>
@@ -120,18 +120,12 @@
           <w:sz w:val="32"/>
         </w:rPr>
         <w:br/>
-      </w:r>
-      <w:r>
-        <w:rPr>
-          <w:rFonts w:cs="Times New Roman"/>
-          <w:sz w:val="32"/>
-        </w:rPr>
         <w:t>Tallinn 2022</w:t>
       </w:r>
     </w:p>
     <w:p>
       <w:pPr>
-        <w:pStyle w:val="TOC1"/>
+        <w:pStyle w:val="SK1"/>
         <w:tabs>
           <w:tab w:val="right" w:pos="9345"/>
         </w:tabs>
@@ -170,7 +164,7 @@
       <w:hyperlink w:anchor="_Toc116424637" w:history="1">
         <w:r>
           <w:rPr>
-            <w:rStyle w:val="Hyperlink"/>
+            <w:rStyle w:val="Hperlink"/>
             <w:noProof/>
           </w:rPr>
           <w:t>Registreerimine</w:t>
@@ -227,7 +221,7 @@
     </w:p>
     <w:p>
       <w:pPr>
-        <w:pStyle w:val="TOC1"/>
+        <w:pStyle w:val="SK1"/>
         <w:tabs>
           <w:tab w:val="right" w:pos="9345"/>
         </w:tabs>
@@ -244,7 +238,7 @@
       <w:hyperlink w:anchor="_Toc116424638" w:history="1">
         <w:r>
           <w:rPr>
-            <w:rStyle w:val="Hyperlink"/>
+            <w:rStyle w:val="Hperlink"/>
             <w:noProof/>
             <w:lang w:val="en-US"/>
           </w:rPr>
@@ -302,7 +296,7 @@
     </w:p>
     <w:p>
       <w:pPr>
-        <w:pStyle w:val="TOC1"/>
+        <w:pStyle w:val="SK1"/>
         <w:tabs>
           <w:tab w:val="right" w:pos="9345"/>
         </w:tabs>
@@ -319,7 +313,7 @@
       <w:hyperlink w:anchor="_Toc116424639" w:history="1">
         <w:r>
           <w:rPr>
-            <w:rStyle w:val="Hyperlink"/>
+            <w:rStyle w:val="Hperlink"/>
             <w:noProof/>
           </w:rPr>
           <w:t>Lehed</w:t>
@@ -376,7 +370,7 @@
     </w:p>
     <w:p>
       <w:pPr>
-        <w:pStyle w:val="TOC2"/>
+        <w:pStyle w:val="SK2"/>
         <w:tabs>
           <w:tab w:val="right" w:pos="9345"/>
         </w:tabs>
@@ -392,7 +386,7 @@
       <w:hyperlink w:anchor="_Toc116424640" w:history="1">
         <w:r>
           <w:rPr>
-            <w:rStyle w:val="Hyperlink"/>
+            <w:rStyle w:val="Hperlink"/>
             <w:noProof/>
           </w:rPr>
           <w:t>Pildi prograam</w:t>
@@ -449,7 +443,7 @@
     </w:p>
     <w:p>
       <w:pPr>
-        <w:pStyle w:val="TOC2"/>
+        <w:pStyle w:val="SK2"/>
         <w:tabs>
           <w:tab w:val="right" w:pos="9345"/>
         </w:tabs>
@@ -465,7 +459,7 @@
       <w:hyperlink w:anchor="_Toc116424641" w:history="1">
         <w:r>
           <w:rPr>
-            <w:rStyle w:val="Hyperlink"/>
+            <w:rStyle w:val="Hperlink"/>
             <w:noProof/>
           </w:rPr>
           <w:t>Matemaatika mäng</w:t>
@@ -522,7 +516,7 @@
     </w:p>
     <w:p>
       <w:pPr>
-        <w:pStyle w:val="TOC2"/>
+        <w:pStyle w:val="SK2"/>
         <w:tabs>
           <w:tab w:val="right" w:pos="9345"/>
         </w:tabs>
@@ -538,27 +532,11 @@
       <w:hyperlink w:anchor="_Toc116424642" w:history="1">
         <w:r>
           <w:rPr>
-            <w:rStyle w:val="Hyperlink"/>
+            <w:rStyle w:val="Hperlink"/>
             <w:noProof/>
             <w:lang w:eastAsia="ru-RU"/>
           </w:rPr>
-          <w:t>Matš</w:t>
-        </w:r>
-        <w:r>
-          <w:rPr>
-            <w:rStyle w:val="Hyperlink"/>
-            <w:noProof/>
-            <w:lang w:eastAsia="ru-RU"/>
-          </w:rPr>
-          <w:t>i</w:t>
-        </w:r>
-        <w:r>
-          <w:rPr>
-            <w:rStyle w:val="Hyperlink"/>
-            <w:noProof/>
-            <w:lang w:eastAsia="ru-RU"/>
-          </w:rPr>
-          <w:t xml:space="preserve"> mäng</w:t>
+          <w:t>Matši mäng</w:t>
         </w:r>
         <w:r>
           <w:rPr>
@@ -612,7 +590,7 @@
     </w:p>
     <w:p>
       <w:pPr>
-        <w:pStyle w:val="TOC2"/>
+        <w:pStyle w:val="SK2"/>
         <w:tabs>
           <w:tab w:val="right" w:pos="9345"/>
         </w:tabs>
@@ -628,7 +606,7 @@
       <w:hyperlink w:anchor="_Toc116424643" w:history="1">
         <w:r>
           <w:rPr>
-            <w:rStyle w:val="Hyperlink"/>
+            <w:rStyle w:val="Hperlink"/>
             <w:noProof/>
           </w:rPr>
           <w:t>Edetabelid</w:t>
@@ -685,7 +663,7 @@
     </w:p>
     <w:p>
       <w:pPr>
-        <w:pStyle w:val="TOC1"/>
+        <w:pStyle w:val="SK1"/>
         <w:tabs>
           <w:tab w:val="right" w:pos="9345"/>
         </w:tabs>
@@ -702,7 +680,7 @@
       <w:hyperlink w:anchor="_Toc116424644" w:history="1">
         <w:r>
           <w:rPr>
-            <w:rStyle w:val="Hyperlink"/>
+            <w:rStyle w:val="Hperlink"/>
             <w:noProof/>
           </w:rPr>
           <w:t>Klassid</w:t>
@@ -759,7 +737,7 @@
     </w:p>
     <w:p>
       <w:pPr>
-        <w:pStyle w:val="TOC2"/>
+        <w:pStyle w:val="SK2"/>
         <w:tabs>
           <w:tab w:val="right" w:pos="9345"/>
         </w:tabs>
@@ -775,7 +753,7 @@
       <w:hyperlink w:anchor="_Toc116424645" w:history="1">
         <w:r>
           <w:rPr>
-            <w:rStyle w:val="Hyperlink"/>
+            <w:rStyle w:val="Hperlink"/>
             <w:noProof/>
           </w:rPr>
           <w:t>User</w:t>
@@ -832,7 +810,7 @@
     </w:p>
     <w:p>
       <w:pPr>
-        <w:pStyle w:val="TOC2"/>
+        <w:pStyle w:val="SK2"/>
         <w:tabs>
           <w:tab w:val="right" w:pos="9345"/>
         </w:tabs>
@@ -848,7 +826,7 @@
       <w:hyperlink w:anchor="_Toc116424646" w:history="1">
         <w:r>
           <w:rPr>
-            <w:rStyle w:val="Hyperlink"/>
+            <w:rStyle w:val="Hperlink"/>
             <w:noProof/>
           </w:rPr>
           <w:t>MatchScore</w:t>
@@ -905,7 +883,7 @@
     </w:p>
     <w:p>
       <w:pPr>
-        <w:pStyle w:val="TOC2"/>
+        <w:pStyle w:val="SK2"/>
         <w:tabs>
           <w:tab w:val="right" w:pos="9345"/>
         </w:tabs>
@@ -921,7 +899,7 @@
       <w:hyperlink w:anchor="_Toc116424647" w:history="1">
         <w:r>
           <w:rPr>
-            <w:rStyle w:val="Hyperlink"/>
+            <w:rStyle w:val="Hperlink"/>
             <w:noProof/>
           </w:rPr>
           <w:t>MathScore</w:t>
@@ -1002,7 +980,7 @@
     </w:p>
     <w:p>
       <w:pPr>
-        <w:pStyle w:val="Heading1"/>
+        <w:pStyle w:val="Pealkiri1"/>
       </w:pPr>
       <w:bookmarkStart w:id="0" w:name="_Toc116424637"/>
       <w:r>
@@ -1016,10 +994,7 @@
         <w:t>Kõik registreerimine toimub failis "</w:t>
       </w:r>
       <w:r>
-        <w:t xml:space="preserve"> </w:t>
-      </w:r>
-      <w:r>
-        <w:t>Registration.cs</w:t>
+        <w:t xml:space="preserve"> Registration.cs</w:t>
       </w:r>
       <w:r>
         <w:t>". See on vorm, millel on 3 tekstikasti, numbrisisestus</w:t>
@@ -1034,6 +1009,7 @@
     <w:p>
       <w:r>
         <w:rPr>
+          <w:noProof/>
           <w:lang w:val="en-US"/>
         </w:rPr>
         <w:drawing>
@@ -1104,11 +1080,16 @@
       <w:r>
         <w:t xml:space="preserve"> pole, siis hakkab see teie andmeid teisendama </w:t>
       </w:r>
+      <w:proofErr w:type="spellStart"/>
       <w:r>
         <w:t>User</w:t>
       </w:r>
       <w:r>
-        <w:t>.cs klassi</w:t>
+        <w:t>.cs</w:t>
+      </w:r>
+      <w:proofErr w:type="spellEnd"/>
+      <w:r>
+        <w:t xml:space="preserve"> klassi</w:t>
       </w:r>
       <w:r>
         <w:rPr>
@@ -1150,6 +1131,7 @@
       </w:pPr>
       <w:r>
         <w:rPr>
+          <w:noProof/>
           <w:lang w:val="en-US"/>
         </w:rPr>
         <w:drawing>
@@ -1197,6 +1179,7 @@
       </w:pPr>
       <w:r>
         <w:rPr>
+          <w:noProof/>
           <w:lang w:val="en-US"/>
         </w:rPr>
         <w:drawing>
@@ -1257,6 +1240,7 @@
       </w:r>
       <w:r>
         <w:rPr>
+          <w:noProof/>
           <w:lang w:val="en-US"/>
         </w:rPr>
         <w:drawing>
@@ -1304,7 +1288,7 @@
     </w:p>
     <w:p>
       <w:pPr>
-        <w:pStyle w:val="Heading1"/>
+        <w:pStyle w:val="Pealkiri1"/>
         <w:rPr>
           <w:lang w:val="en-US"/>
         </w:rPr>
@@ -1335,6 +1319,9 @@
     </w:p>
     <w:p>
       <w:r>
+        <w:rPr>
+          <w:noProof/>
+        </w:rPr>
         <w:drawing>
           <wp:inline distT="0" distB="0" distL="0" distR="0" wp14:anchorId="513BD7ED" wp14:editId="7FD782F9">
             <wp:extent cx="1829055" cy="1343212"/>
@@ -1377,14 +1364,14 @@
         <w:t xml:space="preserve">Sisselogimine vorm siis </w:t>
       </w:r>
       <w:r>
-        <w:t>saadab andmed klassi User.cs, mis omakorda kontrollib neid ja otsib üles konkreetse kirjaga kasutaja (see on kordumatu) ning kui otsing õnnestub, kontrollib talle antud ja andmebaasi salvestatud parooli ning otsustab, kas sisse logida või mitte</w:t>
-      </w:r>
-      <w:r>
-        <w:t>.</w:t>
-      </w:r>
-    </w:p>
-    <w:p>
-      <w:r>
+        <w:t>saadab andmed klassi User.cs, mis omakorda kontrollib neid ja otsib üles konkreetse kirjaga kasutaja (see on kordumatu) ning kui otsing õnnestub, kontrollib talle antud ja andmebaasi salvestatud parooli ning otsustab, kas sisse logida või mitte.</w:t>
+      </w:r>
+    </w:p>
+    <w:p>
+      <w:r>
+        <w:rPr>
+          <w:noProof/>
+        </w:rPr>
         <w:drawing>
           <wp:inline distT="0" distB="0" distL="0" distR="0" wp14:anchorId="3B13D998" wp14:editId="038F8127">
             <wp:extent cx="3924848" cy="1733792"/>
@@ -1424,6 +1411,9 @@
     </w:p>
     <w:p>
       <w:r>
+        <w:rPr>
+          <w:noProof/>
+        </w:rPr>
         <w:drawing>
           <wp:anchor distT="0" distB="0" distL="114300" distR="114300" simplePos="0" relativeHeight="251659264" behindDoc="1" locked="0" layoutInCell="1" allowOverlap="1" wp14:anchorId="102DF164" wp14:editId="054CA5C8">
             <wp:simplePos x="0" y="0"/>
@@ -1481,6 +1471,9 @@
         </w:drawing>
       </w:r>
       <w:r>
+        <w:rPr>
+          <w:noProof/>
+        </w:rPr>
         <w:drawing>
           <wp:inline distT="0" distB="0" distL="0" distR="0" wp14:anchorId="7E6EB919" wp14:editId="1FD09B9C">
             <wp:extent cx="5096586" cy="4153480"/>
@@ -1520,7 +1513,7 @@
     </w:p>
     <w:p>
       <w:pPr>
-        <w:pStyle w:val="Heading1"/>
+        <w:pStyle w:val="Pealkiri1"/>
       </w:pPr>
       <w:bookmarkStart w:id="2" w:name="_Toc116424639"/>
       <w:r>
@@ -1531,7 +1524,7 @@
     </w:p>
     <w:p>
       <w:pPr>
-        <w:pStyle w:val="Heading2"/>
+        <w:pStyle w:val="Pealkiri2"/>
       </w:pPr>
       <w:bookmarkStart w:id="3" w:name="_Toc116424640"/>
       <w:r>
@@ -1549,6 +1542,9 @@
     </w:p>
     <w:p>
       <w:r>
+        <w:rPr>
+          <w:noProof/>
+        </w:rPr>
         <w:drawing>
           <wp:inline distT="0" distB="0" distL="0" distR="0" wp14:anchorId="2C716957" wp14:editId="15E3035A">
             <wp:extent cx="2810267" cy="2848373"/>
@@ -1586,6 +1582,9 @@
         </w:drawing>
       </w:r>
       <w:r>
+        <w:rPr>
+          <w:noProof/>
+        </w:rPr>
         <w:drawing>
           <wp:inline distT="0" distB="0" distL="0" distR="0" wp14:anchorId="58EF5216" wp14:editId="6A8ACC4E">
             <wp:extent cx="5940425" cy="2393315"/>
@@ -1625,6 +1624,9 @@
     </w:p>
     <w:p>
       <w:r>
+        <w:rPr>
+          <w:noProof/>
+        </w:rPr>
         <w:drawing>
           <wp:inline distT="0" distB="0" distL="0" distR="0" wp14:anchorId="0F3FA6B9" wp14:editId="36C98C0B">
             <wp:extent cx="5940425" cy="2395855"/>
@@ -1669,6 +1671,9 @@
     </w:p>
     <w:p>
       <w:r>
+        <w:rPr>
+          <w:noProof/>
+        </w:rPr>
         <w:lastRenderedPageBreak/>
         <w:drawing>
           <wp:inline distT="0" distB="0" distL="0" distR="0" wp14:anchorId="3931682A" wp14:editId="77BBE364">
@@ -1709,7 +1714,7 @@
     </w:p>
     <w:p>
       <w:pPr>
-        <w:pStyle w:val="Heading2"/>
+        <w:pStyle w:val="Pealkiri2"/>
       </w:pPr>
       <w:bookmarkStart w:id="4" w:name="_Toc116424641"/>
       <w:r>
@@ -1719,6 +1724,9 @@
     </w:p>
     <w:p>
       <w:r>
+        <w:rPr>
+          <w:noProof/>
+        </w:rPr>
         <w:drawing>
           <wp:inline distT="0" distB="0" distL="0" distR="0" wp14:anchorId="457003AF" wp14:editId="754A331A">
             <wp:extent cx="2819794" cy="2762636"/>
@@ -1758,23 +1766,16 @@
     </w:p>
     <w:p>
       <w:r>
-        <w:t xml:space="preserve">Sellel vormil, kasutaja saab mängida </w:t>
-      </w:r>
-      <w:r>
-        <w:t>ülimalt sõltuvust tekitavasse matemaatilise ajalugemise mängu</w:t>
-      </w:r>
-    </w:p>
-    <w:p>
-      <w:r>
-        <w:rPr>
-          <w:noProof/>
-        </w:rPr>
-        <w:lastRenderedPageBreak/>
+        <w:t xml:space="preserve">Enne mängu, kasutaja võib sisesta kui raske nad tahavad see mäng </w:t>
+      </w:r>
+    </w:p>
+    <w:p>
+      <w:r>
         <w:drawing>
-          <wp:inline distT="0" distB="0" distL="0" distR="0" wp14:anchorId="02623E80" wp14:editId="0E046E93">
-            <wp:extent cx="4647619" cy="3704762"/>
-            <wp:effectExtent l="0" t="0" r="635" b="0"/>
-            <wp:docPr id="18" name="Picture 18"/>
+          <wp:inline distT="0" distB="0" distL="0" distR="0" wp14:anchorId="2D7DB242" wp14:editId="4A2C5B9A">
+            <wp:extent cx="3439005" cy="1448002"/>
+            <wp:effectExtent l="0" t="0" r="9525" b="0"/>
+            <wp:docPr id="3" name="Pilt 3"/>
             <wp:cNvGraphicFramePr>
               <a:graphicFrameLocks xmlns:a="http://schemas.openxmlformats.org/drawingml/2006/main" noChangeAspect="1"/>
             </wp:cNvGraphicFramePr>
@@ -1794,7 +1795,7 @@
                   <pic:spPr>
                     <a:xfrm>
                       <a:off x="0" y="0"/>
-                      <a:ext cx="4647619" cy="3704762"/>
+                      <a:ext cx="3439005" cy="1448002"/>
                     </a:xfrm>
                     <a:prstGeom prst="rect">
                       <a:avLst/>
@@ -1809,28 +1810,12 @@
     </w:p>
     <w:p>
       <w:r>
-        <w:t xml:space="preserve">Kui kasutaja algab viktoriini, temal on 30 sekundit aeg et ta kõik nad </w:t>
-      </w:r>
-      <w:r>
-        <w:t>matemaatilisi näiteid</w:t>
-      </w:r>
-      <w:r>
-        <w:rPr>
-          <w:lang w:val="en-US"/>
-        </w:rPr>
-        <w:t xml:space="preserve"> </w:t>
-      </w:r>
-      <w:r>
-        <w:t>lahendab.</w:t>
-      </w:r>
-    </w:p>
-    <w:p>
-      <w:r>
+        <w:lastRenderedPageBreak/>
         <w:drawing>
-          <wp:inline distT="0" distB="0" distL="0" distR="0" wp14:anchorId="71B2421B" wp14:editId="5E9EFE5E">
-            <wp:extent cx="4572638" cy="3648584"/>
-            <wp:effectExtent l="0" t="0" r="0" b="9525"/>
-            <wp:docPr id="19" name="Picture 19"/>
+          <wp:inline distT="0" distB="0" distL="0" distR="0" wp14:anchorId="09F01289" wp14:editId="5A03CB2A">
+            <wp:extent cx="5182323" cy="6811326"/>
+            <wp:effectExtent l="0" t="0" r="0" b="8890"/>
+            <wp:docPr id="11" name="Pilt 11"/>
             <wp:cNvGraphicFramePr>
               <a:graphicFrameLocks xmlns:a="http://schemas.openxmlformats.org/drawingml/2006/main" noChangeAspect="1"/>
             </wp:cNvGraphicFramePr>
@@ -1850,7 +1835,7 @@
                   <pic:spPr>
                     <a:xfrm>
                       <a:off x="0" y="0"/>
-                      <a:ext cx="4572638" cy="3648584"/>
+                      <a:ext cx="5182323" cy="6811326"/>
                     </a:xfrm>
                     <a:prstGeom prst="rect">
                       <a:avLst/>
@@ -1864,12 +1849,28 @@
       </w:r>
     </w:p>
     <w:p>
-      <w:r>
+      <w:bookmarkStart w:id="5" w:name="_GoBack"/>
+      <w:bookmarkEnd w:id="5"/>
+    </w:p>
+    <w:p>
+      <w:r>
+        <w:t xml:space="preserve">Sellel vormil, kasutaja saab mängida </w:t>
+      </w:r>
+      <w:r>
+        <w:t>ülimalt sõltuvust tekitavasse matemaatilise ajalugemise mängu</w:t>
+      </w:r>
+    </w:p>
+    <w:p>
+      <w:r>
+        <w:rPr>
+          <w:noProof/>
+        </w:rPr>
+        <w:lastRenderedPageBreak/>
         <w:drawing>
-          <wp:inline distT="0" distB="0" distL="0" distR="0" wp14:anchorId="108A2D6F" wp14:editId="1FFDA86F">
-            <wp:extent cx="1895740" cy="1247949"/>
-            <wp:effectExtent l="0" t="0" r="9525" b="9525"/>
-            <wp:docPr id="20" name="Picture 20"/>
+          <wp:inline distT="0" distB="0" distL="0" distR="0" wp14:anchorId="02623E80" wp14:editId="0E046E93">
+            <wp:extent cx="4647619" cy="3704762"/>
+            <wp:effectExtent l="0" t="0" r="635" b="0"/>
+            <wp:docPr id="18" name="Picture 18"/>
             <wp:cNvGraphicFramePr>
               <a:graphicFrameLocks xmlns:a="http://schemas.openxmlformats.org/drawingml/2006/main" noChangeAspect="1"/>
             </wp:cNvGraphicFramePr>
@@ -1889,7 +1890,7 @@
                   <pic:spPr>
                     <a:xfrm>
                       <a:off x="0" y="0"/>
-                      <a:ext cx="1895740" cy="1247949"/>
+                      <a:ext cx="4647619" cy="3704762"/>
                     </a:xfrm>
                     <a:prstGeom prst="rect">
                       <a:avLst/>
@@ -1903,48 +1904,32 @@
       </w:r>
     </w:p>
     <w:p>
-      <w:pPr>
-        <w:pStyle w:val="Heading2"/>
-        <w:rPr>
-          <w:lang w:eastAsia="ru-RU"/>
-        </w:rPr>
-      </w:pPr>
-      <w:bookmarkStart w:id="5" w:name="_Toc116424642"/>
-      <w:r>
-        <w:rPr>
-          <w:lang w:eastAsia="ru-RU"/>
-        </w:rPr>
-        <w:lastRenderedPageBreak/>
-        <w:t>M</w:t>
-      </w:r>
-      <w:r>
-        <w:rPr>
-          <w:lang w:eastAsia="ru-RU"/>
-        </w:rPr>
-        <w:t>atši mäng</w:t>
-      </w:r>
-      <w:bookmarkEnd w:id="5"/>
-    </w:p>
-    <w:p>
-      <w:r>
-        <w:t>Sellel kujul peab kasutaja mängima väga põnevat mängu "Leia paar", milles ta peab leidma kaardile paari, mille ta valib pimesi.</w:t>
-      </w:r>
-    </w:p>
-    <w:p>
-      <w:pPr>
-        <w:rPr>
-          <w:lang w:eastAsia="ru-RU"/>
-        </w:rPr>
-      </w:pPr>
-      <w:r>
-        <w:rPr>
-          <w:lang w:eastAsia="ru-RU"/>
+      <w:r>
+        <w:t xml:space="preserve">Kui kasutaja algab viktoriini, temal on 30 sekundit aeg et ta kõik nad </w:t>
+      </w:r>
+      <w:r>
+        <w:t>matemaatilisi näiteid</w:t>
+      </w:r>
+      <w:r>
+        <w:rPr>
+          <w:lang w:val="en-US"/>
+        </w:rPr>
+        <w:t xml:space="preserve"> </w:t>
+      </w:r>
+      <w:r>
+        <w:t>lahendab.</w:t>
+      </w:r>
+    </w:p>
+    <w:p>
+      <w:r>
+        <w:rPr>
+          <w:noProof/>
         </w:rPr>
         <w:drawing>
-          <wp:inline distT="0" distB="0" distL="0" distR="0" wp14:anchorId="58E29F99" wp14:editId="0911998F">
-            <wp:extent cx="2762636" cy="2848373"/>
+          <wp:inline distT="0" distB="0" distL="0" distR="0" wp14:anchorId="71B2421B" wp14:editId="5E9EFE5E">
+            <wp:extent cx="4572638" cy="3648584"/>
             <wp:effectExtent l="0" t="0" r="0" b="9525"/>
-            <wp:docPr id="21" name="Picture 21"/>
+            <wp:docPr id="19" name="Picture 19"/>
             <wp:cNvGraphicFramePr>
               <a:graphicFrameLocks xmlns:a="http://schemas.openxmlformats.org/drawingml/2006/main" noChangeAspect="1"/>
             </wp:cNvGraphicFramePr>
@@ -1964,7 +1949,7 @@
                   <pic:spPr>
                     <a:xfrm>
                       <a:off x="0" y="0"/>
-                      <a:ext cx="2762636" cy="2848373"/>
+                      <a:ext cx="4572638" cy="3648584"/>
                     </a:xfrm>
                     <a:prstGeom prst="rect">
                       <a:avLst/>
@@ -1978,34 +1963,15 @@
       </w:r>
     </w:p>
     <w:p>
-      <w:pPr>
-        <w:rPr>
-          <w:lang w:eastAsia="ru-RU"/>
-        </w:rPr>
-      </w:pPr>
-      <w:r>
-        <w:rPr>
-          <w:lang w:eastAsia="ru-RU"/>
-        </w:rPr>
-        <w:t>Niipea kui vorm on käivitatud, on kasutajal taimer, mis loeb maha, kui kaua tal kulus mängu lõpetamiseks, nii et kiirustage!</w:t>
-      </w:r>
-    </w:p>
-    <w:p>
-      <w:pPr>
-        <w:rPr>
-          <w:lang w:eastAsia="ru-RU"/>
-        </w:rPr>
-      </w:pPr>
-      <w:r>
-        <w:rPr>
-          <w:lang w:eastAsia="ru-RU"/>
-        </w:rPr>
-        <w:lastRenderedPageBreak/>
+      <w:r>
+        <w:rPr>
+          <w:noProof/>
+        </w:rPr>
         <w:drawing>
-          <wp:inline distT="0" distB="0" distL="0" distR="0" wp14:anchorId="3C47DD75" wp14:editId="2C07A3B4">
-            <wp:extent cx="5649113" cy="5639587"/>
-            <wp:effectExtent l="0" t="0" r="8890" b="0"/>
-            <wp:docPr id="22" name="Picture 22"/>
+          <wp:inline distT="0" distB="0" distL="0" distR="0" wp14:anchorId="108A2D6F" wp14:editId="1FFDA86F">
+            <wp:extent cx="1895740" cy="1247949"/>
+            <wp:effectExtent l="0" t="0" r="9525" b="9525"/>
+            <wp:docPr id="20" name="Picture 20"/>
             <wp:cNvGraphicFramePr>
               <a:graphicFrameLocks xmlns:a="http://schemas.openxmlformats.org/drawingml/2006/main" noChangeAspect="1"/>
             </wp:cNvGraphicFramePr>
@@ -2025,7 +1991,7 @@
                   <pic:spPr>
                     <a:xfrm>
                       <a:off x="0" y="0"/>
-                      <a:ext cx="5649113" cy="5639587"/>
+                      <a:ext cx="1895740" cy="1247949"/>
                     </a:xfrm>
                     <a:prstGeom prst="rect">
                       <a:avLst/>
@@ -2040,19 +2006,48 @@
     </w:p>
     <w:p>
       <w:pPr>
+        <w:pStyle w:val="Pealkiri2"/>
         <w:rPr>
           <w:lang w:eastAsia="ru-RU"/>
         </w:rPr>
       </w:pPr>
+      <w:bookmarkStart w:id="6" w:name="_Toc116424642"/>
       <w:r>
         <w:rPr>
           <w:lang w:eastAsia="ru-RU"/>
         </w:rPr>
+        <w:lastRenderedPageBreak/>
+        <w:t>M</w:t>
+      </w:r>
+      <w:r>
+        <w:rPr>
+          <w:lang w:eastAsia="ru-RU"/>
+        </w:rPr>
+        <w:t>atši mäng</w:t>
+      </w:r>
+      <w:bookmarkEnd w:id="6"/>
+    </w:p>
+    <w:p>
+      <w:r>
+        <w:t>Sellel kujul peab kasutaja mängima väga põnevat mängu "Leia paar", milles ta peab leidma kaardile paari, mille ta valib pimesi.</w:t>
+      </w:r>
+    </w:p>
+    <w:p>
+      <w:pPr>
+        <w:rPr>
+          <w:lang w:eastAsia="ru-RU"/>
+        </w:rPr>
+      </w:pPr>
+      <w:r>
+        <w:rPr>
+          <w:noProof/>
+          <w:lang w:eastAsia="ru-RU"/>
+        </w:rPr>
         <w:drawing>
-          <wp:inline distT="0" distB="0" distL="0" distR="0" wp14:anchorId="2680B8B6" wp14:editId="333ADBA2">
-            <wp:extent cx="1724266" cy="1228896"/>
-            <wp:effectExtent l="0" t="0" r="9525" b="0"/>
-            <wp:docPr id="23" name="Picture 23"/>
+          <wp:inline distT="0" distB="0" distL="0" distR="0" wp14:anchorId="58E29F99" wp14:editId="0911998F">
+            <wp:extent cx="2762636" cy="2848373"/>
+            <wp:effectExtent l="0" t="0" r="0" b="9525"/>
+            <wp:docPr id="21" name="Picture 21"/>
             <wp:cNvGraphicFramePr>
               <a:graphicFrameLocks xmlns:a="http://schemas.openxmlformats.org/drawingml/2006/main" noChangeAspect="1"/>
             </wp:cNvGraphicFramePr>
@@ -2072,7 +2067,7 @@
                   <pic:spPr>
                     <a:xfrm>
                       <a:off x="0" y="0"/>
-                      <a:ext cx="1724266" cy="1228896"/>
+                      <a:ext cx="2762636" cy="2848373"/>
                     </a:xfrm>
                     <a:prstGeom prst="rect">
                       <a:avLst/>
@@ -2087,35 +2082,34 @@
     </w:p>
     <w:p>
       <w:pPr>
-        <w:pStyle w:val="Heading2"/>
+        <w:rPr>
+          <w:lang w:eastAsia="ru-RU"/>
+        </w:rPr>
       </w:pPr>
-      <w:bookmarkStart w:id="6" w:name="_Toc116424643"/>
-      <w:r>
-        <w:t>Edetabelid</w:t>
-      </w:r>
-      <w:bookmarkEnd w:id="6"/>
-    </w:p>
-    <w:p>
-      <w:r>
-        <w:t>Kõik tulemused on Leaderboard.cs vormis, mis näitab kasutajale kõik salvestatud tulemused. Kasutaja võib ka valida kas nad tahavad näita Match- või Math mängu tulemused. Kasutaja saab ka filtreerida tulemused nii, et ta ainult näeb oma tulemusi.</w:t>
+      <w:r>
+        <w:rPr>
+          <w:lang w:eastAsia="ru-RU"/>
+        </w:rPr>
+        <w:t>Niipea kui vorm on käivitatud, on kasutajal taimer, mis loeb maha, kui kaua tal kulus mängu lõpetamiseks, nii et kiirustage!</w:t>
       </w:r>
     </w:p>
     <w:p>
       <w:pPr>
         <w:rPr>
-          <w:lang w:val="en-US"/>
+          <w:lang w:eastAsia="ru-RU"/>
         </w:rPr>
       </w:pPr>
       <w:r>
         <w:rPr>
-          <w:lang w:val="en-US"/>
+          <w:noProof/>
+          <w:lang w:eastAsia="ru-RU"/>
         </w:rPr>
         <w:lastRenderedPageBreak/>
         <w:drawing>
-          <wp:inline distT="0" distB="0" distL="0" distR="0" wp14:anchorId="3EF51B45" wp14:editId="5C240227">
-            <wp:extent cx="2695951" cy="2876951"/>
-            <wp:effectExtent l="0" t="0" r="9525" b="0"/>
-            <wp:docPr id="10" name="Picture 10"/>
+          <wp:inline distT="0" distB="0" distL="0" distR="0" wp14:anchorId="3C47DD75" wp14:editId="2C07A3B4">
+            <wp:extent cx="5649113" cy="5639587"/>
+            <wp:effectExtent l="0" t="0" r="8890" b="0"/>
+            <wp:docPr id="22" name="Picture 22"/>
             <wp:cNvGraphicFramePr>
               <a:graphicFrameLocks xmlns:a="http://schemas.openxmlformats.org/drawingml/2006/main" noChangeAspect="1"/>
             </wp:cNvGraphicFramePr>
@@ -2135,7 +2129,7 @@
                   <pic:spPr>
                     <a:xfrm>
                       <a:off x="0" y="0"/>
-                      <a:ext cx="2695951" cy="2876951"/>
+                      <a:ext cx="5649113" cy="5639587"/>
                     </a:xfrm>
                     <a:prstGeom prst="rect">
                       <a:avLst/>
@@ -2151,172 +2145,19 @@
     <w:p>
       <w:pPr>
         <w:rPr>
-          <w:rStyle w:val="mv"/>
-          <w:lang w:val="en-US"/>
+          <w:lang w:eastAsia="ru-RU"/>
         </w:rPr>
       </w:pPr>
-      <w:proofErr w:type="spellStart"/>
-      <w:r>
-        <w:rPr>
-          <w:lang w:val="en-US"/>
-        </w:rPr>
-        <w:t>Kasutaja</w:t>
-      </w:r>
-      <w:proofErr w:type="spellEnd"/>
-      <w:r>
-        <w:rPr>
-          <w:lang w:val="en-US"/>
-        </w:rPr>
-        <w:t xml:space="preserve"> </w:t>
-      </w:r>
-      <w:proofErr w:type="spellStart"/>
-      <w:r>
-        <w:rPr>
-          <w:lang w:val="en-US"/>
-        </w:rPr>
-        <w:t>võib</w:t>
-      </w:r>
-      <w:proofErr w:type="spellEnd"/>
-      <w:r>
-        <w:rPr>
-          <w:lang w:val="en-US"/>
-        </w:rPr>
-        <w:t xml:space="preserve"> ka </w:t>
-      </w:r>
-      <w:proofErr w:type="spellStart"/>
-      <w:r>
-        <w:rPr>
-          <w:lang w:val="en-US"/>
-        </w:rPr>
-        <w:t>sortida</w:t>
-      </w:r>
-      <w:proofErr w:type="spellEnd"/>
-      <w:r>
-        <w:rPr>
-          <w:lang w:val="en-US"/>
-        </w:rPr>
-        <w:t xml:space="preserve"> </w:t>
-      </w:r>
-      <w:proofErr w:type="spellStart"/>
-      <w:r>
-        <w:rPr>
-          <w:lang w:val="en-US"/>
-        </w:rPr>
-        <w:t>tulemused</w:t>
-      </w:r>
-      <w:proofErr w:type="spellEnd"/>
-      <w:r>
-        <w:rPr>
-          <w:lang w:val="en-US"/>
-        </w:rPr>
-        <w:t xml:space="preserve">, </w:t>
-      </w:r>
-      <w:r>
-        <w:rPr>
-          <w:rStyle w:val="mv"/>
-        </w:rPr>
-        <w:t>kahanemise</w:t>
-      </w:r>
-      <w:r>
-        <w:rPr>
-          <w:rStyle w:val="mv"/>
-          <w:lang w:val="en-US"/>
-        </w:rPr>
-        <w:t xml:space="preserve"> </w:t>
-      </w:r>
-      <w:r>
-        <w:rPr>
-          <w:rStyle w:val="mv"/>
-        </w:rPr>
-        <w:t xml:space="preserve">või </w:t>
-      </w:r>
-      <w:r>
-        <w:rPr>
-          <w:rStyle w:val="mv"/>
-        </w:rPr>
-        <w:t>kasvu</w:t>
-      </w:r>
-      <w:r>
-        <w:rPr>
-          <w:rStyle w:val="mv"/>
-        </w:rPr>
-        <w:t>se järgi</w:t>
-      </w:r>
-      <w:r>
-        <w:rPr>
-          <w:rStyle w:val="mv"/>
-          <w:lang w:val="en-US"/>
-        </w:rPr>
-        <w:t xml:space="preserve"> </w:t>
-      </w:r>
-      <w:proofErr w:type="spellStart"/>
-      <w:r>
-        <w:rPr>
-          <w:rStyle w:val="mv"/>
-          <w:lang w:val="en-US"/>
-        </w:rPr>
-        <w:t>klõ</w:t>
-      </w:r>
-      <w:r>
-        <w:rPr>
-          <w:rStyle w:val="mv"/>
-          <w:lang w:val="en-US"/>
-        </w:rPr>
-        <w:t>psates</w:t>
-      </w:r>
-      <w:proofErr w:type="spellEnd"/>
-      <w:r>
-        <w:rPr>
-          <w:rStyle w:val="mv"/>
-          <w:lang w:val="en-US"/>
-        </w:rPr>
-        <w:t xml:space="preserve"> </w:t>
-      </w:r>
-      <w:proofErr w:type="spellStart"/>
-      <w:r>
-        <w:rPr>
-          <w:rStyle w:val="mv"/>
-          <w:lang w:val="en-US"/>
-        </w:rPr>
-        <w:t>veergude</w:t>
-      </w:r>
-      <w:proofErr w:type="spellEnd"/>
-      <w:r>
-        <w:rPr>
-          <w:rStyle w:val="mv"/>
-          <w:lang w:val="en-US"/>
-        </w:rPr>
-        <w:t xml:space="preserve"> </w:t>
-      </w:r>
-      <w:proofErr w:type="spellStart"/>
-      <w:r>
-        <w:rPr>
-          <w:rStyle w:val="mv"/>
-          <w:lang w:val="en-US"/>
-        </w:rPr>
-        <w:t>nimedel</w:t>
-      </w:r>
-      <w:proofErr w:type="spellEnd"/>
-      <w:r>
-        <w:rPr>
-          <w:rStyle w:val="mv"/>
-          <w:lang w:val="en-US"/>
-        </w:rPr>
-        <w:t>.</w:t>
-      </w:r>
-    </w:p>
-    <w:p>
-      <w:pPr>
-        <w:rPr>
-          <w:lang w:val="ru-RU"/>
-        </w:rPr>
-      </w:pPr>
-      <w:r>
+      <w:r>
+        <w:rPr>
+          <w:noProof/>
+          <w:lang w:eastAsia="ru-RU"/>
+        </w:rPr>
         <w:drawing>
-          <wp:inline distT="0" distB="0" distL="0" distR="0" wp14:anchorId="4C4FD4CC" wp14:editId="2DA36995">
-            <wp:extent cx="2667372" cy="2829320"/>
-            <wp:effectExtent l="0" t="0" r="0" b="9525"/>
-            <wp:docPr id="12" name="Picture 12"/>
+          <wp:inline distT="0" distB="0" distL="0" distR="0" wp14:anchorId="2680B8B6" wp14:editId="333ADBA2">
+            <wp:extent cx="1724266" cy="1228896"/>
+            <wp:effectExtent l="0" t="0" r="9525" b="0"/>
+            <wp:docPr id="23" name="Picture 23"/>
             <wp:cNvGraphicFramePr>
               <a:graphicFrameLocks xmlns:a="http://schemas.openxmlformats.org/drawingml/2006/main" noChangeAspect="1"/>
             </wp:cNvGraphicFramePr>
@@ -2336,7 +2177,7 @@
                   <pic:spPr>
                     <a:xfrm>
                       <a:off x="0" y="0"/>
-                      <a:ext cx="2667372" cy="2829320"/>
+                      <a:ext cx="1724266" cy="1228896"/>
                     </a:xfrm>
                     <a:prstGeom prst="rect">
                       <a:avLst/>
@@ -2351,32 +2192,36 @@
     </w:p>
     <w:p>
       <w:pPr>
-        <w:pStyle w:val="Heading1"/>
+        <w:pStyle w:val="Pealkiri2"/>
       </w:pPr>
-      <w:bookmarkStart w:id="7" w:name="_Toc116424644"/>
-      <w:r>
+      <w:bookmarkStart w:id="7" w:name="_Toc116424643"/>
+      <w:r>
+        <w:t>Edetabelid</w:t>
+      </w:r>
+      <w:bookmarkEnd w:id="7"/>
+    </w:p>
+    <w:p>
+      <w:r>
+        <w:t>Kõik tulemused on Leaderboard.cs vormis, mis näitab kasutajale kõik salvestatud tulemused. Kasutaja võib ka valida kas nad tahavad näita Match- või Math mängu tulemused. Kasutaja saab ka filtreerida tulemused nii, et ta ainult näeb oma tulemusi.</w:t>
+      </w:r>
+    </w:p>
+    <w:p>
+      <w:pPr>
+        <w:rPr>
+          <w:lang w:val="en-US"/>
+        </w:rPr>
+      </w:pPr>
+      <w:r>
+        <w:rPr>
+          <w:noProof/>
+          <w:lang w:val="en-US"/>
+        </w:rPr>
         <w:lastRenderedPageBreak/>
-        <w:t>Klassid</w:t>
-      </w:r>
-      <w:bookmarkEnd w:id="7"/>
-    </w:p>
-    <w:p>
-      <w:pPr>
-        <w:pStyle w:val="Heading2"/>
-      </w:pPr>
-      <w:bookmarkStart w:id="8" w:name="_Toc116424645"/>
-      <w:r>
-        <w:t>User</w:t>
-      </w:r>
-      <w:bookmarkEnd w:id="8"/>
-    </w:p>
-    <w:p>
-      <w:r>
         <w:drawing>
-          <wp:inline distT="0" distB="0" distL="0" distR="0" wp14:anchorId="75F397BF" wp14:editId="711CDB10">
-            <wp:extent cx="5940425" cy="3613150"/>
-            <wp:effectExtent l="0" t="0" r="3175" b="6350"/>
-            <wp:docPr id="24" name="Picture 24"/>
+          <wp:inline distT="0" distB="0" distL="0" distR="0" wp14:anchorId="3EF51B45" wp14:editId="5C240227">
+            <wp:extent cx="2695951" cy="2876951"/>
+            <wp:effectExtent l="0" t="0" r="9525" b="0"/>
+            <wp:docPr id="10" name="Picture 10"/>
             <wp:cNvGraphicFramePr>
               <a:graphicFrameLocks xmlns:a="http://schemas.openxmlformats.org/drawingml/2006/main" noChangeAspect="1"/>
             </wp:cNvGraphicFramePr>
@@ -2396,7 +2241,7 @@
                   <pic:spPr>
                     <a:xfrm>
                       <a:off x="0" y="0"/>
-                      <a:ext cx="5940425" cy="3613150"/>
+                      <a:ext cx="2695951" cy="2876951"/>
                     </a:xfrm>
                     <a:prstGeom prst="rect">
                       <a:avLst/>
@@ -2411,21 +2256,178 @@
     </w:p>
     <w:p>
       <w:pPr>
-        <w:pStyle w:val="Heading2"/>
+        <w:rPr>
+          <w:rStyle w:val="mv"/>
+          <w:lang w:val="en-US"/>
+        </w:rPr>
       </w:pPr>
-      <w:bookmarkStart w:id="9" w:name="_Toc116424646"/>
-      <w:r>
-        <w:t>MatchScore</w:t>
-      </w:r>
-      <w:bookmarkEnd w:id="9"/>
-    </w:p>
-    <w:p>
-      <w:r>
+      <w:proofErr w:type="spellStart"/>
+      <w:r>
+        <w:rPr>
+          <w:lang w:val="en-US"/>
+        </w:rPr>
+        <w:t>Kasutaja</w:t>
+      </w:r>
+      <w:proofErr w:type="spellEnd"/>
+      <w:r>
+        <w:rPr>
+          <w:lang w:val="en-US"/>
+        </w:rPr>
+        <w:t xml:space="preserve"> </w:t>
+      </w:r>
+      <w:proofErr w:type="spellStart"/>
+      <w:r>
+        <w:rPr>
+          <w:lang w:val="en-US"/>
+        </w:rPr>
+        <w:t>võib</w:t>
+      </w:r>
+      <w:proofErr w:type="spellEnd"/>
+      <w:r>
+        <w:rPr>
+          <w:lang w:val="en-US"/>
+        </w:rPr>
+        <w:t xml:space="preserve"> ka </w:t>
+      </w:r>
+      <w:proofErr w:type="spellStart"/>
+      <w:r>
+        <w:rPr>
+          <w:lang w:val="en-US"/>
+        </w:rPr>
+        <w:t>sortida</w:t>
+      </w:r>
+      <w:proofErr w:type="spellEnd"/>
+      <w:r>
+        <w:rPr>
+          <w:lang w:val="en-US"/>
+        </w:rPr>
+        <w:t xml:space="preserve"> </w:t>
+      </w:r>
+      <w:proofErr w:type="spellStart"/>
+      <w:r>
+        <w:rPr>
+          <w:lang w:val="en-US"/>
+        </w:rPr>
+        <w:t>tulemused</w:t>
+      </w:r>
+      <w:proofErr w:type="spellEnd"/>
+      <w:r>
+        <w:rPr>
+          <w:lang w:val="en-US"/>
+        </w:rPr>
+        <w:t xml:space="preserve">, </w:t>
+      </w:r>
+      <w:r>
+        <w:rPr>
+          <w:rStyle w:val="mv"/>
+        </w:rPr>
+        <w:t>kahanemise</w:t>
+      </w:r>
+      <w:r>
+        <w:rPr>
+          <w:rStyle w:val="mv"/>
+          <w:lang w:val="en-US"/>
+        </w:rPr>
+        <w:t xml:space="preserve"> </w:t>
+      </w:r>
+      <w:r>
+        <w:rPr>
+          <w:rStyle w:val="mv"/>
+        </w:rPr>
+        <w:t xml:space="preserve">või </w:t>
+      </w:r>
+      <w:proofErr w:type="spellStart"/>
+      <w:r>
+        <w:rPr>
+          <w:rStyle w:val="mv"/>
+        </w:rPr>
+        <w:t>kasvuse</w:t>
+      </w:r>
+      <w:proofErr w:type="spellEnd"/>
+      <w:r>
+        <w:rPr>
+          <w:rStyle w:val="mv"/>
+        </w:rPr>
+        <w:t xml:space="preserve"> järgi</w:t>
+      </w:r>
+      <w:r>
+        <w:rPr>
+          <w:rStyle w:val="mv"/>
+          <w:lang w:val="en-US"/>
+        </w:rPr>
+        <w:t xml:space="preserve"> </w:t>
+      </w:r>
+      <w:proofErr w:type="spellStart"/>
+      <w:r>
+        <w:rPr>
+          <w:rStyle w:val="mv"/>
+          <w:lang w:val="en-US"/>
+        </w:rPr>
+        <w:t>klõ</w:t>
+      </w:r>
+      <w:r>
+        <w:rPr>
+          <w:rStyle w:val="mv"/>
+          <w:lang w:val="en-US"/>
+        </w:rPr>
+        <w:t>psates</w:t>
+      </w:r>
+      <w:proofErr w:type="spellEnd"/>
+      <w:r>
+        <w:rPr>
+          <w:rStyle w:val="mv"/>
+          <w:lang w:val="en-US"/>
+        </w:rPr>
+        <w:t xml:space="preserve"> </w:t>
+      </w:r>
+      <w:proofErr w:type="spellStart"/>
+      <w:r>
+        <w:rPr>
+          <w:rStyle w:val="mv"/>
+          <w:lang w:val="en-US"/>
+        </w:rPr>
+        <w:t>veergude</w:t>
+      </w:r>
+      <w:proofErr w:type="spellEnd"/>
+      <w:r>
+        <w:rPr>
+          <w:rStyle w:val="mv"/>
+          <w:lang w:val="en-US"/>
+        </w:rPr>
+        <w:t xml:space="preserve"> </w:t>
+      </w:r>
+      <w:proofErr w:type="spellStart"/>
+      <w:r>
+        <w:rPr>
+          <w:rStyle w:val="mv"/>
+          <w:lang w:val="en-US"/>
+        </w:rPr>
+        <w:t>nimedel</w:t>
+      </w:r>
+      <w:proofErr w:type="spellEnd"/>
+      <w:r>
+        <w:rPr>
+          <w:rStyle w:val="mv"/>
+          <w:lang w:val="en-US"/>
+        </w:rPr>
+        <w:t>.</w:t>
+      </w:r>
+    </w:p>
+    <w:p>
+      <w:pPr>
+        <w:rPr>
+          <w:lang w:val="ru-RU"/>
+        </w:rPr>
+      </w:pPr>
+      <w:r>
+        <w:rPr>
+          <w:noProof/>
+        </w:rPr>
         <w:drawing>
-          <wp:inline distT="0" distB="0" distL="0" distR="0" wp14:anchorId="6AB5DACC" wp14:editId="5D97AF8E">
-            <wp:extent cx="3448531" cy="2095792"/>
-            <wp:effectExtent l="0" t="0" r="0" b="0"/>
-            <wp:docPr id="25" name="Picture 25"/>
+          <wp:inline distT="0" distB="0" distL="0" distR="0" wp14:anchorId="4C4FD4CC" wp14:editId="2DA36995">
+            <wp:extent cx="2667372" cy="2829320"/>
+            <wp:effectExtent l="0" t="0" r="0" b="9525"/>
+            <wp:docPr id="12" name="Picture 12"/>
             <wp:cNvGraphicFramePr>
               <a:graphicFrameLocks xmlns:a="http://schemas.openxmlformats.org/drawingml/2006/main" noChangeAspect="1"/>
             </wp:cNvGraphicFramePr>
@@ -2445,7 +2447,7 @@
                   <pic:spPr>
                     <a:xfrm>
                       <a:off x="0" y="0"/>
-                      <a:ext cx="3448531" cy="2095792"/>
+                      <a:ext cx="2667372" cy="2829320"/>
                     </a:xfrm>
                     <a:prstGeom prst="rect">
                       <a:avLst/>
@@ -2460,21 +2462,35 @@
     </w:p>
     <w:p>
       <w:pPr>
-        <w:pStyle w:val="Heading2"/>
+        <w:pStyle w:val="Pealkiri1"/>
       </w:pPr>
-      <w:bookmarkStart w:id="10" w:name="_Toc116424647"/>
-      <w:r>
-        <w:t>MathScore</w:t>
-      </w:r>
-      <w:bookmarkEnd w:id="10"/>
-    </w:p>
-    <w:p>
-      <w:r>
+      <w:bookmarkStart w:id="8" w:name="_Toc116424644"/>
+      <w:r>
+        <w:lastRenderedPageBreak/>
+        <w:t>Klassid</w:t>
+      </w:r>
+      <w:bookmarkEnd w:id="8"/>
+    </w:p>
+    <w:p>
+      <w:pPr>
+        <w:pStyle w:val="Pealkiri2"/>
+      </w:pPr>
+      <w:bookmarkStart w:id="9" w:name="_Toc116424645"/>
+      <w:r>
+        <w:t>User</w:t>
+      </w:r>
+      <w:bookmarkEnd w:id="9"/>
+    </w:p>
+    <w:p>
+      <w:r>
+        <w:rPr>
+          <w:noProof/>
+        </w:rPr>
         <w:drawing>
-          <wp:inline distT="0" distB="0" distL="0" distR="0" wp14:anchorId="7F3FE44F" wp14:editId="5126B8EA">
-            <wp:extent cx="3362794" cy="2248214"/>
-            <wp:effectExtent l="0" t="0" r="0" b="0"/>
-            <wp:docPr id="26" name="Picture 26"/>
+          <wp:inline distT="0" distB="0" distL="0" distR="0" wp14:anchorId="75F397BF" wp14:editId="711CDB10">
+            <wp:extent cx="5940425" cy="3613150"/>
+            <wp:effectExtent l="0" t="0" r="3175" b="6350"/>
+            <wp:docPr id="24" name="Picture 24"/>
             <wp:cNvGraphicFramePr>
               <a:graphicFrameLocks xmlns:a="http://schemas.openxmlformats.org/drawingml/2006/main" noChangeAspect="1"/>
             </wp:cNvGraphicFramePr>
@@ -2494,6 +2510,110 @@
                   <pic:spPr>
                     <a:xfrm>
                       <a:off x="0" y="0"/>
+                      <a:ext cx="5940425" cy="3613150"/>
+                    </a:xfrm>
+                    <a:prstGeom prst="rect">
+                      <a:avLst/>
+                    </a:prstGeom>
+                  </pic:spPr>
+                </pic:pic>
+              </a:graphicData>
+            </a:graphic>
+          </wp:inline>
+        </w:drawing>
+      </w:r>
+    </w:p>
+    <w:p>
+      <w:pPr>
+        <w:pStyle w:val="Pealkiri2"/>
+      </w:pPr>
+      <w:bookmarkStart w:id="10" w:name="_Toc116424646"/>
+      <w:r>
+        <w:t>MatchScore</w:t>
+      </w:r>
+      <w:bookmarkEnd w:id="10"/>
+    </w:p>
+    <w:p>
+      <w:r>
+        <w:rPr>
+          <w:noProof/>
+        </w:rPr>
+        <w:drawing>
+          <wp:inline distT="0" distB="0" distL="0" distR="0" wp14:anchorId="6AB5DACC" wp14:editId="5D97AF8E">
+            <wp:extent cx="3448531" cy="2095792"/>
+            <wp:effectExtent l="0" t="0" r="0" b="0"/>
+            <wp:docPr id="25" name="Picture 25"/>
+            <wp:cNvGraphicFramePr>
+              <a:graphicFrameLocks xmlns:a="http://schemas.openxmlformats.org/drawingml/2006/main" noChangeAspect="1"/>
+            </wp:cNvGraphicFramePr>
+            <a:graphic xmlns:a="http://schemas.openxmlformats.org/drawingml/2006/main">
+              <a:graphicData uri="http://schemas.openxmlformats.org/drawingml/2006/picture">
+                <pic:pic xmlns:pic="http://schemas.openxmlformats.org/drawingml/2006/picture">
+                  <pic:nvPicPr>
+                    <pic:cNvPr id="1" name=""/>
+                    <pic:cNvPicPr/>
+                  </pic:nvPicPr>
+                  <pic:blipFill>
+                    <a:blip r:embed="rId29"/>
+                    <a:stretch>
+                      <a:fillRect/>
+                    </a:stretch>
+                  </pic:blipFill>
+                  <pic:spPr>
+                    <a:xfrm>
+                      <a:off x="0" y="0"/>
+                      <a:ext cx="3448531" cy="2095792"/>
+                    </a:xfrm>
+                    <a:prstGeom prst="rect">
+                      <a:avLst/>
+                    </a:prstGeom>
+                  </pic:spPr>
+                </pic:pic>
+              </a:graphicData>
+            </a:graphic>
+          </wp:inline>
+        </w:drawing>
+      </w:r>
+    </w:p>
+    <w:p>
+      <w:pPr>
+        <w:pStyle w:val="Pealkiri2"/>
+      </w:pPr>
+      <w:bookmarkStart w:id="11" w:name="_Toc116424647"/>
+      <w:r>
+        <w:t>MathScore</w:t>
+      </w:r>
+      <w:bookmarkEnd w:id="11"/>
+    </w:p>
+    <w:p>
+      <w:r>
+        <w:rPr>
+          <w:noProof/>
+        </w:rPr>
+        <w:drawing>
+          <wp:inline distT="0" distB="0" distL="0" distR="0" wp14:anchorId="7F3FE44F" wp14:editId="5126B8EA">
+            <wp:extent cx="3362794" cy="2248214"/>
+            <wp:effectExtent l="0" t="0" r="0" b="0"/>
+            <wp:docPr id="26" name="Picture 26"/>
+            <wp:cNvGraphicFramePr>
+              <a:graphicFrameLocks xmlns:a="http://schemas.openxmlformats.org/drawingml/2006/main" noChangeAspect="1"/>
+            </wp:cNvGraphicFramePr>
+            <a:graphic xmlns:a="http://schemas.openxmlformats.org/drawingml/2006/main">
+              <a:graphicData uri="http://schemas.openxmlformats.org/drawingml/2006/picture">
+                <pic:pic xmlns:pic="http://schemas.openxmlformats.org/drawingml/2006/picture">
+                  <pic:nvPicPr>
+                    <pic:cNvPr id="1" name=""/>
+                    <pic:cNvPicPr/>
+                  </pic:nvPicPr>
+                  <pic:blipFill>
+                    <a:blip r:embed="rId30"/>
+                    <a:stretch>
+                      <a:fillRect/>
+                    </a:stretch>
+                  </pic:blipFill>
+                  <pic:spPr>
+                    <a:xfrm>
+                      <a:off x="0" y="0"/>
                       <a:ext cx="3362794" cy="2248214"/>
                     </a:xfrm>
                     <a:prstGeom prst="rect">
@@ -2518,7 +2638,7 @@
 </file>
 
 <file path=word/styles.xml><?xml version="1.0" encoding="utf-8"?>
-<w:styles xmlns:mc="http://schemas.openxmlformats.org/markup-compatibility/2006" xmlns:r="http://schemas.openxmlformats.org/officeDocument/2006/relationships" xmlns:w="http://schemas.openxmlformats.org/wordprocessingml/2006/main" xmlns:w14="http://schemas.microsoft.com/office/word/2010/wordml" xmlns:w15="http://schemas.microsoft.com/office/word/2012/wordml" xmlns:w16cex="http://schemas.microsoft.com/office/word/2018/wordml/cex" xmlns:w16cid="http://schemas.microsoft.com/office/word/2016/wordml/cid" xmlns:w16="http://schemas.microsoft.com/office/word/2018/wordml" xmlns:w16sdtdh="http://schemas.microsoft.com/office/word/2020/wordml/sdtdatahash" xmlns:w16se="http://schemas.microsoft.com/office/word/2015/wordml/symex" mc:Ignorable="w14 w15 w16se w16cid w16 w16cex w16sdtdh">
+<w:styles xmlns:mc="http://schemas.openxmlformats.org/markup-compatibility/2006" xmlns:r="http://schemas.openxmlformats.org/officeDocument/2006/relationships" xmlns:w="http://schemas.openxmlformats.org/wordprocessingml/2006/main" xmlns:w14="http://schemas.microsoft.com/office/word/2010/wordml" xmlns:w15="http://schemas.microsoft.com/office/word/2012/wordml" xmlns:w16cid="http://schemas.microsoft.com/office/word/2016/wordml/cid" xmlns:w16se="http://schemas.microsoft.com/office/word/2015/wordml/symex" mc:Ignorable="w14 w15 w16se w16cid">
   <w:docDefaults>
     <w:rPrDefault>
       <w:rPr>
@@ -2534,7 +2654,7 @@
       </w:pPr>
     </w:pPrDefault>
   </w:docDefaults>
-  <w:latentStyles w:defLockedState="0" w:defUIPriority="99" w:defSemiHidden="0" w:defUnhideWhenUsed="0" w:defQFormat="0" w:count="376">
+  <w:latentStyles w:defLockedState="0" w:defUIPriority="99" w:defSemiHidden="0" w:defUnhideWhenUsed="0" w:defQFormat="0" w:count="375">
     <w:lsdException w:name="Normal" w:uiPriority="0" w:qFormat="1"/>
     <w:lsdException w:name="heading 1" w:uiPriority="9" w:qFormat="1"/>
     <w:lsdException w:name="heading 2" w:semiHidden="1" w:uiPriority="9" w:unhideWhenUsed="1" w:qFormat="1"/>
@@ -2910,9 +3030,8 @@
     <w:lsdException w:name="Smart Hyperlink" w:semiHidden="1" w:unhideWhenUsed="1"/>
     <w:lsdException w:name="Hashtag" w:semiHidden="1" w:unhideWhenUsed="1"/>
     <w:lsdException w:name="Unresolved Mention" w:semiHidden="1" w:unhideWhenUsed="1"/>
-    <w:lsdException w:name="Smart Link" w:semiHidden="1" w:unhideWhenUsed="1"/>
   </w:latentStyles>
-  <w:style w:type="paragraph" w:default="1" w:styleId="Normal">
+  <w:style w:type="paragraph" w:default="1" w:styleId="Normaallaad">
     <w:name w:val="Normal"/>
     <w:qFormat/>
     <w:rsid w:val="008663AD"/>
@@ -2925,11 +3044,11 @@
       <w:lang w:val="et-EE"/>
     </w:rPr>
   </w:style>
-  <w:style w:type="paragraph" w:styleId="Heading1">
+  <w:style w:type="paragraph" w:styleId="Pealkiri1">
     <w:name w:val="heading 1"/>
-    <w:basedOn w:val="Normal"/>
-    <w:next w:val="Normal"/>
-    <w:link w:val="Heading1Char"/>
+    <w:basedOn w:val="Normaallaad"/>
+    <w:next w:val="Normaallaad"/>
+    <w:link w:val="Pealkiri1Mrk"/>
     <w:uiPriority w:val="9"/>
     <w:qFormat/>
     <w:rsid w:val="00D64269"/>
@@ -2946,11 +3065,11 @@
       <w:szCs w:val="32"/>
     </w:rPr>
   </w:style>
-  <w:style w:type="paragraph" w:styleId="Heading2">
+  <w:style w:type="paragraph" w:styleId="Pealkiri2">
     <w:name w:val="heading 2"/>
-    <w:basedOn w:val="Normal"/>
-    <w:next w:val="Normal"/>
-    <w:link w:val="Heading2Char"/>
+    <w:basedOn w:val="Normaallaad"/>
+    <w:next w:val="Normaallaad"/>
+    <w:link w:val="Pealkiri2Mrk"/>
     <w:uiPriority w:val="9"/>
     <w:unhideWhenUsed/>
     <w:qFormat/>
@@ -2968,12 +3087,13 @@
       <w:szCs w:val="26"/>
     </w:rPr>
   </w:style>
-  <w:style w:type="character" w:default="1" w:styleId="DefaultParagraphFont">
+  <w:style w:type="character" w:default="1" w:styleId="Liguvaikefont">
     <w:name w:val="Default Paragraph Font"/>
     <w:uiPriority w:val="1"/>
+    <w:semiHidden/>
     <w:unhideWhenUsed/>
   </w:style>
-  <w:style w:type="table" w:default="1" w:styleId="TableNormal">
+  <w:style w:type="table" w:default="1" w:styleId="Normaaltabel">
     <w:name w:val="Normal Table"/>
     <w:uiPriority w:val="99"/>
     <w:semiHidden/>
@@ -2988,17 +3108,17 @@
       </w:tblCellMar>
     </w:tblPr>
   </w:style>
-  <w:style w:type="numbering" w:default="1" w:styleId="NoList">
+  <w:style w:type="numbering" w:default="1" w:styleId="Loendita">
     <w:name w:val="No List"/>
     <w:uiPriority w:val="99"/>
     <w:semiHidden/>
     <w:unhideWhenUsed/>
   </w:style>
-  <w:style w:type="paragraph" w:styleId="Title">
+  <w:style w:type="paragraph" w:styleId="Pealkiri">
     <w:name w:val="Title"/>
-    <w:basedOn w:val="Normal"/>
-    <w:next w:val="Normal"/>
-    <w:link w:val="TitleChar"/>
+    <w:basedOn w:val="Normaallaad"/>
+    <w:next w:val="Normaallaad"/>
+    <w:link w:val="PealkiriMrk"/>
     <w:uiPriority w:val="10"/>
     <w:qFormat/>
     <w:rsid w:val="00EB34D9"/>
@@ -3014,10 +3134,10 @@
       <w:szCs w:val="56"/>
     </w:rPr>
   </w:style>
-  <w:style w:type="character" w:customStyle="1" w:styleId="TitleChar">
-    <w:name w:val="Title Char"/>
-    <w:basedOn w:val="DefaultParagraphFont"/>
-    <w:link w:val="Title"/>
+  <w:style w:type="character" w:customStyle="1" w:styleId="PealkiriMrk">
+    <w:name w:val="Pealkiri Märk"/>
+    <w:basedOn w:val="Liguvaikefont"/>
+    <w:link w:val="Pealkiri"/>
     <w:uiPriority w:val="10"/>
     <w:qFormat/>
     <w:rsid w:val="00EB34D9"/>
@@ -3030,10 +3150,10 @@
       <w:lang w:val="et-EE"/>
     </w:rPr>
   </w:style>
-  <w:style w:type="character" w:customStyle="1" w:styleId="Heading1Char">
-    <w:name w:val="Heading 1 Char"/>
-    <w:basedOn w:val="DefaultParagraphFont"/>
-    <w:link w:val="Heading1"/>
+  <w:style w:type="character" w:customStyle="1" w:styleId="Pealkiri1Mrk">
+    <w:name w:val="Pealkiri 1 Märk"/>
+    <w:basedOn w:val="Liguvaikefont"/>
+    <w:link w:val="Pealkiri1"/>
     <w:uiPriority w:val="9"/>
     <w:rsid w:val="00D64269"/>
     <w:rPr>
@@ -3046,13 +3166,13 @@
   </w:style>
   <w:style w:type="character" w:customStyle="1" w:styleId="mv">
     <w:name w:val="mv"/>
-    <w:basedOn w:val="DefaultParagraphFont"/>
+    <w:basedOn w:val="Liguvaikefont"/>
     <w:rsid w:val="0055598E"/>
   </w:style>
-  <w:style w:type="character" w:customStyle="1" w:styleId="Heading2Char">
-    <w:name w:val="Heading 2 Char"/>
-    <w:basedOn w:val="DefaultParagraphFont"/>
-    <w:link w:val="Heading2"/>
+  <w:style w:type="character" w:customStyle="1" w:styleId="Pealkiri2Mrk">
+    <w:name w:val="Pealkiri 2 Märk"/>
+    <w:basedOn w:val="Liguvaikefont"/>
+    <w:link w:val="Pealkiri2"/>
     <w:uiPriority w:val="9"/>
     <w:rsid w:val="0055598E"/>
     <w:rPr>
@@ -3063,10 +3183,10 @@
       <w:lang w:val="et-EE"/>
     </w:rPr>
   </w:style>
-  <w:style w:type="paragraph" w:styleId="HTMLPreformatted">
+  <w:style w:type="paragraph" w:styleId="HTML-eelvormindatud">
     <w:name w:val="HTML Preformatted"/>
-    <w:basedOn w:val="Normal"/>
-    <w:link w:val="HTMLPreformattedChar"/>
+    <w:basedOn w:val="Normaallaad"/>
+    <w:link w:val="HTML-eelvormindatudMrk"/>
     <w:uiPriority w:val="99"/>
     <w:semiHidden/>
     <w:unhideWhenUsed/>
@@ -3100,10 +3220,10 @@
       <w:lang w:val="ru-RU" w:eastAsia="ru-RU"/>
     </w:rPr>
   </w:style>
-  <w:style w:type="character" w:customStyle="1" w:styleId="HTMLPreformattedChar">
-    <w:name w:val="HTML Preformatted Char"/>
-    <w:basedOn w:val="DefaultParagraphFont"/>
-    <w:link w:val="HTMLPreformatted"/>
+  <w:style w:type="character" w:customStyle="1" w:styleId="HTML-eelvormindatudMrk">
+    <w:name w:val="HTML-eelvormindatud Märk"/>
+    <w:basedOn w:val="Liguvaikefont"/>
+    <w:link w:val="HTML-eelvormindatud"/>
     <w:uiPriority w:val="99"/>
     <w:semiHidden/>
     <w:rsid w:val="008663AD"/>
@@ -3116,13 +3236,13 @@
   </w:style>
   <w:style w:type="character" w:customStyle="1" w:styleId="y2iqfc">
     <w:name w:val="y2iqfc"/>
-    <w:basedOn w:val="DefaultParagraphFont"/>
+    <w:basedOn w:val="Liguvaikefont"/>
     <w:rsid w:val="008663AD"/>
   </w:style>
-  <w:style w:type="paragraph" w:styleId="TOCHeading">
+  <w:style w:type="paragraph" w:styleId="Sisukorrapealkiri">
     <w:name w:val="TOC Heading"/>
-    <w:basedOn w:val="Heading1"/>
-    <w:next w:val="Normal"/>
+    <w:basedOn w:val="Pealkiri1"/>
+    <w:next w:val="Normaallaad"/>
     <w:uiPriority w:val="39"/>
     <w:unhideWhenUsed/>
     <w:qFormat/>
@@ -3136,10 +3256,10 @@
       <w:lang w:val="en-US"/>
     </w:rPr>
   </w:style>
-  <w:style w:type="paragraph" w:styleId="TOC1">
+  <w:style w:type="paragraph" w:styleId="SK1">
     <w:name w:val="toc 1"/>
-    <w:basedOn w:val="Normal"/>
-    <w:next w:val="Normal"/>
+    <w:basedOn w:val="Normaallaad"/>
+    <w:next w:val="Normaallaad"/>
     <w:autoRedefine/>
     <w:uiPriority w:val="39"/>
     <w:unhideWhenUsed/>
@@ -3155,10 +3275,10 @@
       <w:u w:val="single"/>
     </w:rPr>
   </w:style>
-  <w:style w:type="paragraph" w:styleId="TOC2">
+  <w:style w:type="paragraph" w:styleId="SK2">
     <w:name w:val="toc 2"/>
-    <w:basedOn w:val="Normal"/>
-    <w:next w:val="Normal"/>
+    <w:basedOn w:val="Normaallaad"/>
+    <w:next w:val="Normaallaad"/>
     <w:autoRedefine/>
     <w:uiPriority w:val="39"/>
     <w:unhideWhenUsed/>
@@ -3173,9 +3293,9 @@
       <w:smallCaps/>
     </w:rPr>
   </w:style>
-  <w:style w:type="character" w:styleId="Hyperlink">
+  <w:style w:type="character" w:styleId="Hperlink">
     <w:name w:val="Hyperlink"/>
-    <w:basedOn w:val="DefaultParagraphFont"/>
+    <w:basedOn w:val="Liguvaikefont"/>
     <w:uiPriority w:val="99"/>
     <w:unhideWhenUsed/>
     <w:rsid w:val="00101DC5"/>
@@ -3184,10 +3304,10 @@
       <w:u w:val="single"/>
     </w:rPr>
   </w:style>
-  <w:style w:type="paragraph" w:styleId="TOC3">
+  <w:style w:type="paragraph" w:styleId="SK3">
     <w:name w:val="toc 3"/>
-    <w:basedOn w:val="Normal"/>
-    <w:next w:val="Normal"/>
+    <w:basedOn w:val="Normaallaad"/>
+    <w:next w:val="Normaallaad"/>
     <w:autoRedefine/>
     <w:uiPriority w:val="39"/>
     <w:unhideWhenUsed/>
@@ -3200,10 +3320,10 @@
       <w:smallCaps/>
     </w:rPr>
   </w:style>
-  <w:style w:type="paragraph" w:styleId="TOC4">
+  <w:style w:type="paragraph" w:styleId="SK4">
     <w:name w:val="toc 4"/>
-    <w:basedOn w:val="Normal"/>
-    <w:next w:val="Normal"/>
+    <w:basedOn w:val="Normaallaad"/>
+    <w:next w:val="Normaallaad"/>
     <w:autoRedefine/>
     <w:uiPriority w:val="39"/>
     <w:unhideWhenUsed/>
@@ -3215,10 +3335,10 @@
       <w:rFonts w:asciiTheme="minorHAnsi" w:hAnsiTheme="minorHAnsi" w:cstheme="minorHAnsi"/>
     </w:rPr>
   </w:style>
-  <w:style w:type="paragraph" w:styleId="TOC5">
+  <w:style w:type="paragraph" w:styleId="SK5">
     <w:name w:val="toc 5"/>
-    <w:basedOn w:val="Normal"/>
-    <w:next w:val="Normal"/>
+    <w:basedOn w:val="Normaallaad"/>
+    <w:next w:val="Normaallaad"/>
     <w:autoRedefine/>
     <w:uiPriority w:val="39"/>
     <w:unhideWhenUsed/>
@@ -3230,10 +3350,10 @@
       <w:rFonts w:asciiTheme="minorHAnsi" w:hAnsiTheme="minorHAnsi" w:cstheme="minorHAnsi"/>
     </w:rPr>
   </w:style>
-  <w:style w:type="paragraph" w:styleId="TOC6">
+  <w:style w:type="paragraph" w:styleId="SK6">
     <w:name w:val="toc 6"/>
-    <w:basedOn w:val="Normal"/>
-    <w:next w:val="Normal"/>
+    <w:basedOn w:val="Normaallaad"/>
+    <w:next w:val="Normaallaad"/>
     <w:autoRedefine/>
     <w:uiPriority w:val="39"/>
     <w:unhideWhenUsed/>
@@ -3245,10 +3365,10 @@
       <w:rFonts w:asciiTheme="minorHAnsi" w:hAnsiTheme="minorHAnsi" w:cstheme="minorHAnsi"/>
     </w:rPr>
   </w:style>
-  <w:style w:type="paragraph" w:styleId="TOC7">
+  <w:style w:type="paragraph" w:styleId="SK7">
     <w:name w:val="toc 7"/>
-    <w:basedOn w:val="Normal"/>
-    <w:next w:val="Normal"/>
+    <w:basedOn w:val="Normaallaad"/>
+    <w:next w:val="Normaallaad"/>
     <w:autoRedefine/>
     <w:uiPriority w:val="39"/>
     <w:unhideWhenUsed/>
@@ -3260,10 +3380,10 @@
       <w:rFonts w:asciiTheme="minorHAnsi" w:hAnsiTheme="minorHAnsi" w:cstheme="minorHAnsi"/>
     </w:rPr>
   </w:style>
-  <w:style w:type="paragraph" w:styleId="TOC8">
+  <w:style w:type="paragraph" w:styleId="SK8">
     <w:name w:val="toc 8"/>
-    <w:basedOn w:val="Normal"/>
-    <w:next w:val="Normal"/>
+    <w:basedOn w:val="Normaallaad"/>
+    <w:next w:val="Normaallaad"/>
     <w:autoRedefine/>
     <w:uiPriority w:val="39"/>
     <w:unhideWhenUsed/>
@@ -3275,10 +3395,10 @@
       <w:rFonts w:asciiTheme="minorHAnsi" w:hAnsiTheme="minorHAnsi" w:cstheme="minorHAnsi"/>
     </w:rPr>
   </w:style>
-  <w:style w:type="paragraph" w:styleId="TOC9">
+  <w:style w:type="paragraph" w:styleId="SK9">
     <w:name w:val="toc 9"/>
-    <w:basedOn w:val="Normal"/>
-    <w:next w:val="Normal"/>
+    <w:basedOn w:val="Normaallaad"/>
+    <w:next w:val="Normaallaad"/>
     <w:autoRedefine/>
     <w:uiPriority w:val="39"/>
     <w:unhideWhenUsed/>
@@ -3593,7 +3713,7 @@
 </file>
 
 <file path=customXml/itemProps1.xml><?xml version="1.0" encoding="utf-8"?>
-<ds:datastoreItem xmlns:ds="http://schemas.openxmlformats.org/officeDocument/2006/customXml" ds:itemID="{97CC1B4D-3C41-45BC-9086-4E694F52BD91}">
+<ds:datastoreItem xmlns:ds="http://schemas.openxmlformats.org/officeDocument/2006/customXml" ds:itemID="{D76207A5-FC7B-4B3B-87BD-6B0B8D56A48A}">
   <ds:schemaRefs>
     <ds:schemaRef ds:uri="http://schemas.openxmlformats.org/officeDocument/2006/bibliography"/>
   </ds:schemaRefs>

</xml_diff>